<commit_message>
Alterado estrutura do recommendedCalories
</commit_message>
<xml_diff>
--- a/Trabalho Guilherme (Front + Back)/Documento/Sistema para controle de calorias diárias.docx
+++ b/Trabalho Guilherme (Front + Back)/Documento/Sistema para controle de calorias diárias.docx
@@ -16,8 +16,6 @@
           <w:lang w:eastAsia="pt-BR"/>
         </w:rPr>
       </w:pPr>
-      <w:bookmarkStart w:id="0" w:name="_GoBack"/>
-      <w:bookmarkEnd w:id="0"/>
       <w:r>
         <w:rPr>
           <w:rFonts w:eastAsia="Times New Roman" w:cs="Arial"/>
@@ -76,29 +74,7 @@
           <w:szCs w:val="24"/>
           <w:lang w:eastAsia="pt-BR"/>
         </w:rPr>
-        <w:t xml:space="preserve">Cristhian Nunes Dias, Matheus </w:t>
-      </w:r>
-      <w:proofErr w:type="spellStart"/>
-      <w:r>
-        <w:rPr>
-          <w:rFonts w:eastAsia="Times New Roman" w:cs="Arial"/>
-          <w:i/>
-          <w:kern w:val="36"/>
-          <w:szCs w:val="24"/>
-          <w:lang w:eastAsia="pt-BR"/>
-        </w:rPr>
-        <w:t>Assmann</w:t>
-      </w:r>
-      <w:proofErr w:type="spellEnd"/>
-      <w:r>
-        <w:rPr>
-          <w:rFonts w:eastAsia="Times New Roman" w:cs="Arial"/>
-          <w:i/>
-          <w:kern w:val="36"/>
-          <w:szCs w:val="24"/>
-          <w:lang w:eastAsia="pt-BR"/>
-        </w:rPr>
-        <w:t xml:space="preserve"> de Freitas</w:t>
+        <w:t>Cristhian Nunes Dias, Matheus Assmann de Freitas</w:t>
       </w:r>
     </w:p>
     <w:p>
@@ -296,7 +272,6 @@
         </w:rPr>
         <w:t xml:space="preserve"> </w:t>
       </w:r>
-      <w:proofErr w:type="spellStart"/>
       <w:r>
         <w:rPr>
           <w:rFonts w:eastAsia="Times New Roman" w:cs="Arial"/>
@@ -311,7 +286,7 @@
           <w:kern w:val="36"/>
           <w:lang w:eastAsia="pt-BR"/>
         </w:rPr>
-        <w:t>ê</w:t>
+        <w:t>e</w:t>
       </w:r>
       <w:r>
         <w:rPr>
@@ -321,7 +296,6 @@
         </w:rPr>
         <w:t>r</w:t>
       </w:r>
-      <w:proofErr w:type="spellEnd"/>
       <w:r>
         <w:rPr>
           <w:rFonts w:eastAsia="Times New Roman" w:cs="Arial"/>
@@ -554,8 +528,20 @@
         </w:rPr>
         <w:t>, para que o mesmo possa alcançar seus objetivos.</w:t>
       </w:r>
+      <w:r>
+        <w:rPr>
+          <w:rFonts w:eastAsia="Times New Roman" w:cs="Arial"/>
+          <w:kern w:val="36"/>
+          <w:lang w:eastAsia="pt-BR"/>
+        </w:rPr>
+        <w:t xml:space="preserve"> Para garantir a segurança de informação do aplicativo, será usado o JWT (JsonWebToken) para autenticação via Token.</w:t>
+      </w:r>
     </w:p>
-    <w:p/>
+    <w:p>
+      <w:r>
+        <w:br/>
+      </w:r>
+    </w:p>
     <w:p>
       <w:pPr>
         <w:pStyle w:val="CabealhodoSumrio"/>
@@ -601,21 +587,7 @@
         <w:rPr>
           <w:lang w:eastAsia="pt-BR"/>
         </w:rPr>
-        <w:t xml:space="preserve">Segundo Afonso (2017), Spring Boot é uma ferramenta para agilizar configurações iniciais e publicações de aplicações no ecossistema Spring, dito isso, havendo uma rapidez considerável em executar o projeto que é trabalhado. Para desenvolvimento desse projeto, foi utilizado na API </w:t>
-      </w:r>
-      <w:proofErr w:type="spellStart"/>
-      <w:r>
-        <w:rPr>
-          <w:lang w:eastAsia="pt-BR"/>
-        </w:rPr>
-        <w:t>Rest</w:t>
-      </w:r>
-      <w:proofErr w:type="spellEnd"/>
-      <w:r>
-        <w:rPr>
-          <w:lang w:eastAsia="pt-BR"/>
-        </w:rPr>
-        <w:t xml:space="preserve"> feita com a linguagem de programação Java, que tem como objetivo devolver informações para o aplicativo através de requisições HTTP</w:t>
+        <w:t>Segundo Afonso (2017), Spring Boot é uma ferramenta para agilizar configurações iniciais e publicações de aplicações no ecossistema Spring, dito isso, havendo uma rapidez considerável em executar o projeto que é trabalhado. Para desenvolvimento desse projeto, foi utilizado na API Rest feita com a linguagem de programação Java, que tem como objetivo devolver informações para o aplicativo através de requisições HTTP</w:t>
       </w:r>
       <w:r>
         <w:rPr>
@@ -718,6 +690,7 @@
           <w:b/>
           <w:lang w:eastAsia="pt-BR"/>
         </w:rPr>
+        <w:lastRenderedPageBreak/>
         <w:t>IONIC</w:t>
       </w:r>
       <w:r>
@@ -742,21 +715,7 @@
         <w:rPr>
           <w:lang w:eastAsia="pt-BR"/>
         </w:rPr>
-        <w:t xml:space="preserve"> (Software </w:t>
-      </w:r>
-      <w:proofErr w:type="spellStart"/>
-      <w:r>
-        <w:rPr>
-          <w:lang w:eastAsia="pt-BR"/>
-        </w:rPr>
-        <w:t>Development</w:t>
-      </w:r>
-      <w:proofErr w:type="spellEnd"/>
-      <w:r>
-        <w:rPr>
-          <w:lang w:eastAsia="pt-BR"/>
-        </w:rPr>
-        <w:t xml:space="preserve"> Kit)</w:t>
+        <w:t xml:space="preserve"> (Software Development Kit)</w:t>
       </w:r>
       <w:r>
         <w:rPr>
@@ -822,56 +781,7 @@
         <w:rPr>
           <w:lang w:eastAsia="pt-BR"/>
         </w:rPr>
-        <w:t xml:space="preserve">endo assim, </w:t>
-      </w:r>
-      <w:r>
-        <w:rPr>
-          <w:lang w:eastAsia="pt-BR"/>
-        </w:rPr>
-        <w:lastRenderedPageBreak/>
-        <w:t xml:space="preserve">facilitando a resolução de problemas. Para executar no dispositivo, o </w:t>
-      </w:r>
-      <w:proofErr w:type="spellStart"/>
-      <w:r>
-        <w:rPr>
-          <w:lang w:eastAsia="pt-BR"/>
-        </w:rPr>
-        <w:t>Ionic</w:t>
-      </w:r>
-      <w:proofErr w:type="spellEnd"/>
-      <w:r>
-        <w:rPr>
-          <w:lang w:eastAsia="pt-BR"/>
-        </w:rPr>
-        <w:t xml:space="preserve"> necessita do </w:t>
-      </w:r>
-      <w:proofErr w:type="spellStart"/>
-      <w:r>
-        <w:rPr>
-          <w:lang w:eastAsia="pt-BR"/>
-        </w:rPr>
-        <w:t>Cordova</w:t>
-      </w:r>
-      <w:proofErr w:type="spellEnd"/>
-      <w:r>
-        <w:rPr>
-          <w:lang w:eastAsia="pt-BR"/>
-        </w:rPr>
-        <w:t xml:space="preserve">, pois é ele que tem a responsabilidade de instalar no aparelho e posteriormente ser executado. Outra característica boa do </w:t>
-      </w:r>
-      <w:proofErr w:type="spellStart"/>
-      <w:r>
-        <w:rPr>
-          <w:lang w:eastAsia="pt-BR"/>
-        </w:rPr>
-        <w:t>Ionic</w:t>
-      </w:r>
-      <w:proofErr w:type="spellEnd"/>
-      <w:r>
-        <w:rPr>
-          <w:lang w:eastAsia="pt-BR"/>
-        </w:rPr>
-        <w:t xml:space="preserve"> é que ele foi baseado no Angular e com isso traz semelhanças da ferramenta.</w:t>
+        <w:t>endo assim, facilitando a resolução de problemas. Para executar no dispositivo, o Ionic necessita do Cordova, pois é ele que tem a responsabilidade de instalar no aparelho e posteriormente ser executado. Outra característica boa do Ionic é que ele foi baseado no Angular e com isso traz semelhanças da ferramenta.</w:t>
       </w:r>
     </w:p>
     <w:p>
@@ -891,49 +801,15 @@
         <w:rPr>
           <w:lang w:eastAsia="pt-BR"/>
         </w:rPr>
-        <w:t xml:space="preserve">: Conforme Soares (2016), </w:t>
-      </w:r>
-      <w:proofErr w:type="spellStart"/>
-      <w:r>
-        <w:rPr>
-          <w:lang w:eastAsia="pt-BR"/>
-        </w:rPr>
-        <w:t>MongoDB</w:t>
-      </w:r>
-      <w:proofErr w:type="spellEnd"/>
-      <w:r>
-        <w:rPr>
-          <w:lang w:eastAsia="pt-BR"/>
-        </w:rPr>
-        <w:t xml:space="preserve"> é um banco de dados orientado a documentos (</w:t>
-      </w:r>
-      <w:proofErr w:type="spellStart"/>
-      <w:r>
-        <w:rPr>
-          <w:lang w:eastAsia="pt-BR"/>
-        </w:rPr>
-        <w:t>NoSQL</w:t>
-      </w:r>
-      <w:proofErr w:type="spellEnd"/>
-      <w:r>
-        <w:rPr>
-          <w:lang w:eastAsia="pt-BR"/>
-        </w:rPr>
-        <w:t xml:space="preserve">), que é de código aberto e que foi desenvolvido em C++. Por ser orientado a documentos, não há a obrigatoriedade de se preocupar com a estrutura de dados, como colunas e tipos de valores. Esse banco é muito semelhante a estrutura JSON, que acaba facilitando a leitura e escrita dos dados. Diferente de um banco de dados relacional, o </w:t>
-      </w:r>
-      <w:proofErr w:type="spellStart"/>
-      <w:r>
-        <w:rPr>
-          <w:lang w:eastAsia="pt-BR"/>
-        </w:rPr>
-        <w:t>MongoDB</w:t>
-      </w:r>
-      <w:proofErr w:type="spellEnd"/>
-      <w:r>
-        <w:rPr>
-          <w:lang w:eastAsia="pt-BR"/>
-        </w:rPr>
-        <w:t xml:space="preserve"> armazena documentos e coleções, onde documentos seriam as tabelas e as coleções seriam as bases de dados.</w:t>
+        <w:t>: Conforme Soares (2016</w:t>
+      </w:r>
+      <w:bookmarkStart w:id="0" w:name="_GoBack"/>
+      <w:bookmarkEnd w:id="0"/>
+      <w:r>
+        <w:rPr>
+          <w:lang w:eastAsia="pt-BR"/>
+        </w:rPr>
+        <w:t>), MongoDB é um banco de dados orientado a documentos (NoSQL), que é de código aberto e que foi desenvolvido em C++. Por ser orientado a documentos, não há a obrigatoriedade de se preocupar com a estrutura de dados, como colunas e tipos de valores. Esse banco é muito semelhante a estrutura JSON, que acaba facilitando a leitura e escrita dos dados. Diferente de um banco de dados relacional, o MongoDB armazena documentos e coleções, onde documentos seriam as tabelas e as coleções seriam as bases de dados.</w:t>
       </w:r>
     </w:p>
     <w:p>
@@ -942,33 +818,11 @@
           <w:lang w:eastAsia="pt-BR"/>
         </w:rPr>
       </w:pPr>
-      <w:proofErr w:type="spellStart"/>
-      <w:r>
-        <w:rPr>
-          <w:lang w:eastAsia="pt-BR"/>
-        </w:rPr>
-        <w:t>MongoDB</w:t>
-      </w:r>
-      <w:proofErr w:type="spellEnd"/>
-      <w:r>
-        <w:rPr>
-          <w:lang w:eastAsia="pt-BR"/>
-        </w:rPr>
-        <w:t xml:space="preserve"> vem com o objetivo de ter uma melhor performance para uma gama gigante de dados em comparação a banco de dados convencionais, porém tudo isso é possível por causa da </w:t>
-      </w:r>
-      <w:proofErr w:type="spellStart"/>
-      <w:r>
-        <w:rPr>
-          <w:lang w:eastAsia="pt-BR"/>
-        </w:rPr>
-        <w:t>desnormalização</w:t>
-      </w:r>
-      <w:proofErr w:type="spellEnd"/>
-      <w:r>
-        <w:rPr>
-          <w:lang w:eastAsia="pt-BR"/>
-        </w:rPr>
-        <w:t xml:space="preserve"> (dados redundantes).</w:t>
+      <w:r>
+        <w:rPr>
+          <w:lang w:eastAsia="pt-BR"/>
+        </w:rPr>
+        <w:t>MongoDB vem com o objetivo de ter uma melhor performance para uma gama gigante de dados em comparação a banco de dados convencionais, porém tudo isso é possível por causa da desnormalização (dados redundantes).</w:t>
       </w:r>
     </w:p>
     <w:p>
@@ -1137,83 +991,20 @@
         <w:rPr>
           <w:lang w:eastAsia="pt-BR"/>
         </w:rPr>
-        <w:t xml:space="preserve">, é exibida a arquitetura do trabalho, onde o </w:t>
-      </w:r>
-      <w:proofErr w:type="spellStart"/>
-      <w:r>
-        <w:rPr>
-          <w:lang w:eastAsia="pt-BR"/>
-        </w:rPr>
-        <w:t>MongoDB</w:t>
-      </w:r>
-      <w:proofErr w:type="spellEnd"/>
-      <w:r>
-        <w:rPr>
-          <w:lang w:eastAsia="pt-BR"/>
-        </w:rPr>
-        <w:t xml:space="preserve"> é onde ficará salvo todo registro que foi inserido no aplicativo. O Spring Boot juntamente com o </w:t>
-      </w:r>
-      <w:proofErr w:type="spellStart"/>
-      <w:r>
-        <w:rPr>
-          <w:lang w:eastAsia="pt-BR"/>
-        </w:rPr>
-        <w:t>GraphQL</w:t>
-      </w:r>
-      <w:proofErr w:type="spellEnd"/>
-      <w:r>
-        <w:rPr>
-          <w:lang w:eastAsia="pt-BR"/>
-        </w:rPr>
-        <w:t xml:space="preserve"> terá o trabalho de gerenciar toda comunicação que precisará ser feita entre o usuário, aplicativo e o bando de dados. Nele também, será armazenada toda regra de negócio, podendo ser utilizada em outras aplicações diferente do</w:t>
-      </w:r>
-      <w:r>
-        <w:rPr>
-          <w:lang w:eastAsia="pt-BR"/>
-        </w:rPr>
-        <w:t xml:space="preserve"> </w:t>
-      </w:r>
-      <w:proofErr w:type="spellStart"/>
-      <w:r>
-        <w:rPr>
-          <w:lang w:eastAsia="pt-BR"/>
-        </w:rPr>
-        <w:t>Ionic</w:t>
-      </w:r>
-      <w:proofErr w:type="spellEnd"/>
-      <w:r>
-        <w:rPr>
-          <w:lang w:eastAsia="pt-BR"/>
-        </w:rPr>
-        <w:t xml:space="preserve">. Já o </w:t>
-      </w:r>
-      <w:proofErr w:type="spellStart"/>
-      <w:r>
-        <w:rPr>
-          <w:lang w:eastAsia="pt-BR"/>
-        </w:rPr>
-        <w:t>Ionic</w:t>
-      </w:r>
-      <w:proofErr w:type="spellEnd"/>
-      <w:r>
-        <w:rPr>
-          <w:lang w:eastAsia="pt-BR"/>
-        </w:rPr>
-        <w:t xml:space="preserve">, terá </w:t>
-      </w:r>
-      <w:proofErr w:type="gramStart"/>
-      <w:r>
-        <w:rPr>
-          <w:lang w:eastAsia="pt-BR"/>
-        </w:rPr>
-        <w:t>responsabilidade</w:t>
-      </w:r>
-      <w:proofErr w:type="gramEnd"/>
-      <w:r>
-        <w:rPr>
-          <w:lang w:eastAsia="pt-BR"/>
-        </w:rPr>
-        <w:t xml:space="preserve"> de exibir para o usuário interfaces </w:t>
+        <w:t xml:space="preserve">, é exibida a arquitetura do trabalho, onde o MongoDB é onde ficará salvo todo registro que foi inserido no aplicativo. O Spring Boot juntamente com o GraphQL terá o trabalho de gerenciar toda comunicação que precisará ser feita entre o usuário, </w:t>
+      </w:r>
+      <w:r>
+        <w:rPr>
+          <w:lang w:eastAsia="pt-BR"/>
+        </w:rPr>
+        <w:lastRenderedPageBreak/>
+        <w:t>aplicativo e o bando de dados. Nele também, será armazenada toda regra de negócio, podendo ser utilizada em outras aplicações diferente do</w:t>
+      </w:r>
+      <w:r>
+        <w:rPr>
+          <w:lang w:eastAsia="pt-BR"/>
+        </w:rPr>
+        <w:t xml:space="preserve"> Ionic. Já o Ionic, terá responsabilidade de exibir para o usuário interfaces </w:t>
       </w:r>
       <w:r>
         <w:rPr>
@@ -1225,14 +1016,7 @@
         <w:rPr>
           <w:lang w:eastAsia="pt-BR"/>
         </w:rPr>
-        <w:t xml:space="preserve">. Essa </w:t>
-      </w:r>
-      <w:r>
-        <w:rPr>
-          <w:lang w:eastAsia="pt-BR"/>
-        </w:rPr>
-        <w:lastRenderedPageBreak/>
-        <w:t xml:space="preserve">tecnologia é híbrida, </w:t>
+        <w:t xml:space="preserve">. Essa tecnologia é híbrida, </w:t>
       </w:r>
       <w:r>
         <w:rPr>
@@ -1335,15 +1119,12 @@
       </w:pPr>
       <w:r>
         <w:rPr>
-          <w:b/>
-          <w:caps/>
           <w:noProof/>
-          <w:sz w:val="28"/>
           <w:lang w:eastAsia="pt-BR"/>
         </w:rPr>
         <w:drawing>
           <wp:inline distT="0" distB="0" distL="0" distR="0">
-            <wp:extent cx="6120130" cy="3094990"/>
+            <wp:extent cx="6120130" cy="3223260"/>
             <wp:effectExtent l="0" t="0" r="0" b="0"/>
             <wp:docPr id="2" name="Imagem 2"/>
             <wp:cNvGraphicFramePr>
@@ -1371,7 +1152,7 @@
                   <pic:spPr>
                     <a:xfrm>
                       <a:off x="0" y="0"/>
-                      <a:ext cx="6120130" cy="3094990"/>
+                      <a:ext cx="6120130" cy="3223260"/>
                     </a:xfrm>
                     <a:prstGeom prst="rect">
                       <a:avLst/>
@@ -1442,25 +1223,12 @@
         <w:rPr>
           <w:b/>
           <w:caps/>
-          <w:sz w:val="28"/>
-          <w:lang w:eastAsia="pt-BR"/>
-        </w:rPr>
-      </w:pPr>
-    </w:p>
-    <w:p>
-      <w:pPr>
-        <w:jc w:val="center"/>
-        <w:rPr>
-          <w:b/>
-          <w:caps/>
-          <w:sz w:val="28"/>
-          <w:lang w:eastAsia="pt-BR"/>
-        </w:rPr>
-      </w:pPr>
-    </w:p>
-    <w:p>
-      <w:pPr>
-        <w:jc w:val="center"/>
+          <w:sz w:val="26"/>
+          <w:szCs w:val="26"/>
+          <w:lang w:eastAsia="pt-BR"/>
+        </w:rPr>
+      </w:pPr>
+      <w:r>
         <w:rPr>
           <w:b/>
           <w:caps/>
@@ -1468,15 +1236,6 @@
           <w:szCs w:val="26"/>
           <w:lang w:eastAsia="pt-BR"/>
         </w:rPr>
-      </w:pPr>
-      <w:r>
-        <w:rPr>
-          <w:b/>
-          <w:caps/>
-          <w:sz w:val="26"/>
-          <w:szCs w:val="26"/>
-          <w:lang w:eastAsia="pt-BR"/>
-        </w:rPr>
         <w:lastRenderedPageBreak/>
         <w:t>referências</w:t>
       </w:r>
@@ -1508,21 +1267,7 @@
         <w:rPr>
           <w:b/>
         </w:rPr>
-        <w:t xml:space="preserve">O que é </w:t>
-      </w:r>
-      <w:proofErr w:type="spellStart"/>
-      <w:r>
-        <w:rPr>
-          <w:b/>
-        </w:rPr>
-        <w:t>MongoDB</w:t>
-      </w:r>
-      <w:proofErr w:type="spellEnd"/>
-      <w:r>
-        <w:rPr>
-          <w:b/>
-        </w:rPr>
-        <w:t xml:space="preserve"> e porque usá-lo?</w:t>
+        <w:t>O que é MongoDB e porque usá-lo?</w:t>
       </w:r>
       <w:r>
         <w:t xml:space="preserve"> Disponível em </w:t>
@@ -1564,14 +1309,12 @@
         </w:rPr>
         <w:t xml:space="preserve">O que é </w:t>
       </w:r>
-      <w:proofErr w:type="spellStart"/>
       <w:r>
         <w:rPr>
           <w:b/>
         </w:rPr>
         <w:t>Ionic</w:t>
       </w:r>
-      <w:proofErr w:type="spellEnd"/>
       <w:r>
         <w:rPr>
           <w:b/>
@@ -4728,7 +4471,7 @@
 </file>
 
 <file path=customXml/itemProps1.xml><?xml version="1.0" encoding="utf-8"?>
-<ds:datastoreItem xmlns:ds="http://schemas.openxmlformats.org/officeDocument/2006/customXml" ds:itemID="{D8F205DA-377C-4A32-ADE6-8EF716AEC7F8}">
+<ds:datastoreItem xmlns:ds="http://schemas.openxmlformats.org/officeDocument/2006/customXml" ds:itemID="{22309A3C-C0B1-4169-B395-4D93FADDA0A8}">
   <ds:schemaRefs>
     <ds:schemaRef ds:uri="http://schemas.openxmlformats.org/officeDocument/2006/bibliography"/>
   </ds:schemaRefs>

</xml_diff>